<commit_message>
Update 2023 Term3 (Emerging Technologies) Part A-Harrison-Bennett.docx
</commit_message>
<xml_diff>
--- a/AssessmentDocumentation/2023 Term3 (Emerging Technologies) Part A-Harrison-Bennett.docx
+++ b/AssessmentDocumentation/2023 Term3 (Emerging Technologies) Part A-Harrison-Bennett.docx
@@ -1415,13 +1415,23 @@
                 <w:lang w:val="en-GB" w:eastAsia="en-GB"/>
               </w:rPr>
             </w:pPr>
-            <w:r>
-              <w:rPr>
-                <w:sz w:val="16"/>
-                <w:szCs w:val="16"/>
-                <w:lang w:val="en-GB" w:eastAsia="en-GB"/>
-              </w:rPr>
-              <w:t>Arjinder Singh</w:t>
+            <w:proofErr w:type="spellStart"/>
+            <w:r>
+              <w:rPr>
+                <w:sz w:val="16"/>
+                <w:szCs w:val="16"/>
+                <w:lang w:val="en-GB" w:eastAsia="en-GB"/>
+              </w:rPr>
+              <w:t>Arjinder</w:t>
+            </w:r>
+            <w:proofErr w:type="spellEnd"/>
+            <w:r>
+              <w:rPr>
+                <w:sz w:val="16"/>
+                <w:szCs w:val="16"/>
+                <w:lang w:val="en-GB" w:eastAsia="en-GB"/>
+              </w:rPr>
+              <w:t xml:space="preserve"> Singh</w:t>
             </w:r>
           </w:p>
         </w:tc>
@@ -1639,12 +1649,21 @@
                 <w:szCs w:val="18"/>
               </w:rPr>
             </w:pPr>
+            <w:proofErr w:type="spellStart"/>
             <w:r>
               <w:rPr>
                 <w:sz w:val="18"/>
                 <w:szCs w:val="18"/>
               </w:rPr>
-              <w:t>PartB- Task2</w:t>
+              <w:t>PartB</w:t>
+            </w:r>
+            <w:proofErr w:type="spellEnd"/>
+            <w:r>
+              <w:rPr>
+                <w:sz w:val="18"/>
+                <w:szCs w:val="18"/>
+              </w:rPr>
+              <w:t>- Task2</w:t>
             </w:r>
           </w:p>
         </w:tc>
@@ -2376,6 +2395,7 @@
                 <w:lang w:val="en-GB" w:eastAsia="en-GB"/>
               </w:rPr>
             </w:pPr>
+            <w:proofErr w:type="spellStart"/>
             <w:r>
               <w:rPr>
                 <w:rFonts w:eastAsia="Yu Gothic Light"/>
@@ -2383,7 +2403,17 @@
                 <w:szCs w:val="16"/>
                 <w:lang w:val="en-GB" w:eastAsia="en-GB"/>
               </w:rPr>
-              <w:t>Techtorium Assessment Conditions and Guidelines</w:t>
+              <w:t>Techtorium</w:t>
+            </w:r>
+            <w:proofErr w:type="spellEnd"/>
+            <w:r>
+              <w:rPr>
+                <w:rFonts w:eastAsia="Yu Gothic Light"/>
+                <w:sz w:val="16"/>
+                <w:szCs w:val="16"/>
+                <w:lang w:val="en-GB" w:eastAsia="en-GB"/>
+              </w:rPr>
+              <w:t xml:space="preserve"> Assessment Conditions and Guidelines</w:t>
             </w:r>
           </w:p>
         </w:tc>
@@ -2596,7 +2626,27 @@
                 <w:szCs w:val="16"/>
                 <w:lang w:val="en-GB" w:eastAsia="en-GB"/>
               </w:rPr>
-              <w:t>Your completed assessment paper is the property of Techtorium and should not be removed from the premises at any time.</w:t>
+              <w:t xml:space="preserve">Your completed assessment paper is the property of </w:t>
+            </w:r>
+            <w:proofErr w:type="spellStart"/>
+            <w:r>
+              <w:rPr>
+                <w:rFonts w:eastAsia="Yu Gothic Light"/>
+                <w:sz w:val="16"/>
+                <w:szCs w:val="16"/>
+                <w:lang w:val="en-GB" w:eastAsia="en-GB"/>
+              </w:rPr>
+              <w:t>Techtorium</w:t>
+            </w:r>
+            <w:proofErr w:type="spellEnd"/>
+            <w:r>
+              <w:rPr>
+                <w:rFonts w:eastAsia="Yu Gothic Light"/>
+                <w:sz w:val="16"/>
+                <w:szCs w:val="16"/>
+                <w:lang w:val="en-GB" w:eastAsia="en-GB"/>
+              </w:rPr>
+              <w:t xml:space="preserve"> and should not be removed from the premises at any time.</w:t>
             </w:r>
           </w:p>
         </w:tc>
@@ -2691,8 +2741,9 @@
                 <w:szCs w:val="16"/>
                 <w:lang w:val="en-GB" w:eastAsia="en-GB"/>
               </w:rPr>
-              <w:t xml:space="preserve"> of Techtorium or any other tertiary institution. I promise not to share this project in part or whole with any other </w:t>
-            </w:r>
+              <w:t xml:space="preserve"> of </w:t>
+            </w:r>
+            <w:proofErr w:type="spellStart"/>
             <w:r>
               <w:rPr>
                 <w:rFonts w:eastAsia="Yu Gothic Light"/>
@@ -2700,6 +2751,25 @@
                 <w:szCs w:val="16"/>
                 <w:lang w:val="en-GB" w:eastAsia="en-GB"/>
               </w:rPr>
+              <w:t>Techtorium</w:t>
+            </w:r>
+            <w:proofErr w:type="spellEnd"/>
+            <w:r>
+              <w:rPr>
+                <w:rFonts w:eastAsia="Yu Gothic Light"/>
+                <w:sz w:val="16"/>
+                <w:szCs w:val="16"/>
+                <w:lang w:val="en-GB" w:eastAsia="en-GB"/>
+              </w:rPr>
+              <w:t xml:space="preserve"> or any other tertiary institution. I promise not to share this project in part or whole with any other </w:t>
+            </w:r>
+            <w:r>
+              <w:rPr>
+                <w:rFonts w:eastAsia="Yu Gothic Light"/>
+                <w:sz w:val="16"/>
+                <w:szCs w:val="16"/>
+                <w:lang w:val="en-GB" w:eastAsia="en-GB"/>
+              </w:rPr>
               <w:t>learner</w:t>
             </w:r>
             <w:r>
@@ -2709,7 +2779,27 @@
                 <w:szCs w:val="16"/>
                 <w:lang w:val="en-GB" w:eastAsia="en-GB"/>
               </w:rPr>
-              <w:t xml:space="preserve"> at Techtorium or outside this campus</w:t>
+              <w:t xml:space="preserve"> at </w:t>
+            </w:r>
+            <w:proofErr w:type="spellStart"/>
+            <w:r>
+              <w:rPr>
+                <w:rFonts w:eastAsia="Yu Gothic Light"/>
+                <w:sz w:val="16"/>
+                <w:szCs w:val="16"/>
+                <w:lang w:val="en-GB" w:eastAsia="en-GB"/>
+              </w:rPr>
+              <w:t>Techtorium</w:t>
+            </w:r>
+            <w:proofErr w:type="spellEnd"/>
+            <w:r>
+              <w:rPr>
+                <w:rFonts w:eastAsia="Yu Gothic Light"/>
+                <w:sz w:val="16"/>
+                <w:szCs w:val="16"/>
+                <w:lang w:val="en-GB" w:eastAsia="en-GB"/>
+              </w:rPr>
+              <w:t xml:space="preserve"> or outside this campus</w:t>
             </w:r>
           </w:p>
         </w:tc>
@@ -2741,7 +2831,27 @@
                 <w:szCs w:val="16"/>
                 <w:lang w:val="en-GB" w:eastAsia="en-GB"/>
               </w:rPr>
-              <w:t>I make this declaration in full knowledge and understanding that, should it be found false, Techtorium may take disciplinary action.</w:t>
+              <w:t xml:space="preserve">I make this declaration in full knowledge and understanding that, should it be found false, </w:t>
+            </w:r>
+            <w:proofErr w:type="spellStart"/>
+            <w:r>
+              <w:rPr>
+                <w:rFonts w:eastAsia="Yu Gothic Light"/>
+                <w:sz w:val="16"/>
+                <w:szCs w:val="16"/>
+                <w:lang w:val="en-GB" w:eastAsia="en-GB"/>
+              </w:rPr>
+              <w:t>Techtorium</w:t>
+            </w:r>
+            <w:proofErr w:type="spellEnd"/>
+            <w:r>
+              <w:rPr>
+                <w:rFonts w:eastAsia="Yu Gothic Light"/>
+                <w:sz w:val="16"/>
+                <w:szCs w:val="16"/>
+                <w:lang w:val="en-GB" w:eastAsia="en-GB"/>
+              </w:rPr>
+              <w:t xml:space="preserve"> may take disciplinary action.</w:t>
             </w:r>
           </w:p>
         </w:tc>
@@ -2768,7 +2878,27 @@
                 <w:szCs w:val="16"/>
                 <w:lang w:val="en-GB" w:eastAsia="en-GB"/>
               </w:rPr>
-              <w:t xml:space="preserve">I understand that Techtorium may make use of systems such as </w:t>
+              <w:t xml:space="preserve">I understand that </w:t>
+            </w:r>
+            <w:proofErr w:type="spellStart"/>
+            <w:r>
+              <w:rPr>
+                <w:rFonts w:eastAsia="Yu Gothic Light"/>
+                <w:sz w:val="16"/>
+                <w:szCs w:val="16"/>
+                <w:lang w:val="en-GB" w:eastAsia="en-GB"/>
+              </w:rPr>
+              <w:t>Techtorium</w:t>
+            </w:r>
+            <w:proofErr w:type="spellEnd"/>
+            <w:r>
+              <w:rPr>
+                <w:rFonts w:eastAsia="Yu Gothic Light"/>
+                <w:sz w:val="16"/>
+                <w:szCs w:val="16"/>
+                <w:lang w:val="en-GB" w:eastAsia="en-GB"/>
+              </w:rPr>
+              <w:t xml:space="preserve"> may make use of systems such as </w:t>
             </w:r>
             <w:r>
               <w:rPr>
@@ -2834,7 +2964,27 @@
                 <w:szCs w:val="16"/>
                 <w:lang w:val="en-GB" w:eastAsia="en-GB"/>
               </w:rPr>
-              <w:t xml:space="preserve"> is a serious issue and will compromise your ability to study at Techtorium. If there is any doubt in your mind, then you should:</w:t>
+              <w:t xml:space="preserve"> is a serious issue and will compromise your ability to study at </w:t>
+            </w:r>
+            <w:proofErr w:type="spellStart"/>
+            <w:r>
+              <w:rPr>
+                <w:rFonts w:eastAsia="Yu Gothic Light"/>
+                <w:sz w:val="16"/>
+                <w:szCs w:val="16"/>
+                <w:lang w:val="en-GB" w:eastAsia="en-GB"/>
+              </w:rPr>
+              <w:t>Techtorium</w:t>
+            </w:r>
+            <w:proofErr w:type="spellEnd"/>
+            <w:r>
+              <w:rPr>
+                <w:rFonts w:eastAsia="Yu Gothic Light"/>
+                <w:sz w:val="16"/>
+                <w:szCs w:val="16"/>
+                <w:lang w:val="en-GB" w:eastAsia="en-GB"/>
+              </w:rPr>
+              <w:t>. If there is any doubt in your mind, then you should:</w:t>
             </w:r>
           </w:p>
           <w:p>
@@ -2869,8 +3019,19 @@
                 <w:szCs w:val="16"/>
                 <w:lang w:val="en-GB" w:eastAsia="en-GB"/>
               </w:rPr>
-              <w:t>State that you have copied and pasted work from another source</w:t>
-            </w:r>
+              <w:t xml:space="preserve">State that you have copied and pasted work from another </w:t>
+            </w:r>
+            <w:proofErr w:type="gramStart"/>
+            <w:r>
+              <w:rPr>
+                <w:rFonts w:ascii="Calibri Light" w:eastAsia="Yu Gothic Light" w:hAnsi="Calibri Light" w:cs="Yu Gothic Light"/>
+                <w:sz w:val="16"/>
+                <w:szCs w:val="16"/>
+                <w:lang w:val="en-GB" w:eastAsia="en-GB"/>
+              </w:rPr>
+              <w:t>source</w:t>
+            </w:r>
+            <w:proofErr w:type="gramEnd"/>
           </w:p>
           <w:p>
             <w:pPr>
@@ -2904,7 +3065,27 @@
                 <w:szCs w:val="16"/>
                 <w:lang w:val="en-GB" w:eastAsia="en-GB"/>
               </w:rPr>
-              <w:t xml:space="preserve">Use APA referencing </w:t>
+              <w:t xml:space="preserve">Use APA </w:t>
+            </w:r>
+            <w:proofErr w:type="gramStart"/>
+            <w:r>
+              <w:rPr>
+                <w:rFonts w:ascii="Calibri Light" w:eastAsia="Yu Gothic Light" w:hAnsi="Calibri Light" w:cs="Yu Gothic Light"/>
+                <w:sz w:val="16"/>
+                <w:szCs w:val="16"/>
+                <w:lang w:val="en-GB" w:eastAsia="en-GB"/>
+              </w:rPr>
+              <w:t>referencing</w:t>
+            </w:r>
+            <w:proofErr w:type="gramEnd"/>
+            <w:r>
+              <w:rPr>
+                <w:rFonts w:ascii="Calibri Light" w:eastAsia="Yu Gothic Light" w:hAnsi="Calibri Light" w:cs="Yu Gothic Light"/>
+                <w:sz w:val="16"/>
+                <w:szCs w:val="16"/>
+                <w:lang w:val="en-GB" w:eastAsia="en-GB"/>
+              </w:rPr>
+              <w:t xml:space="preserve"> </w:t>
             </w:r>
           </w:p>
           <w:p>
@@ -2939,8 +3120,19 @@
                 <w:szCs w:val="16"/>
                 <w:lang w:val="en-GB" w:eastAsia="en-GB"/>
               </w:rPr>
-              <w:t>Include a weblink to the original source</w:t>
-            </w:r>
+              <w:t xml:space="preserve">Include a weblink to the original </w:t>
+            </w:r>
+            <w:proofErr w:type="gramStart"/>
+            <w:r>
+              <w:rPr>
+                <w:rFonts w:ascii="Calibri Light" w:eastAsia="Yu Gothic Light" w:hAnsi="Calibri Light" w:cs="Yu Gothic Light"/>
+                <w:sz w:val="16"/>
+                <w:szCs w:val="16"/>
+                <w:lang w:val="en-GB" w:eastAsia="en-GB"/>
+              </w:rPr>
+              <w:t>source</w:t>
+            </w:r>
+            <w:proofErr w:type="gramEnd"/>
           </w:p>
           <w:p>
             <w:pPr>
@@ -5883,7 +6075,21 @@
               <w:rPr>
                 <w:rFonts w:eastAsia="Yu Gothic Light" w:cs="Yu Gothic Light"/>
               </w:rPr>
-              <w:t xml:space="preserve">Push your code to the repository, add “techtoriumtrainer” as </w:t>
+              <w:t>Push your code to the repository, add “</w:t>
+            </w:r>
+            <w:proofErr w:type="spellStart"/>
+            <w:r>
+              <w:rPr>
+                <w:rFonts w:eastAsia="Yu Gothic Light" w:cs="Yu Gothic Light"/>
+              </w:rPr>
+              <w:t>techtoriumtrainer</w:t>
+            </w:r>
+            <w:proofErr w:type="spellEnd"/>
+            <w:r>
+              <w:rPr>
+                <w:rFonts w:eastAsia="Yu Gothic Light" w:cs="Yu Gothic Light"/>
+              </w:rPr>
+              <w:t xml:space="preserve">” as </w:t>
             </w:r>
             <w:r>
               <w:rPr>
@@ -6023,14 +6229,125 @@
             <w:pPr>
               <w:rPr>
                 <w:rFonts w:eastAsia="Yu Gothic Light" w:cs="Yu Gothic Light"/>
+                <w:b w:val="0"/>
+                <w:bCs w:val="0"/>
               </w:rPr>
             </w:pPr>
             <w:r>
               <w:rPr>
                 <w:rFonts w:eastAsia="Yu Gothic Light" w:cs="Yu Gothic Light"/>
               </w:rPr>
-              <w:t>(Has all of terms work, in the tests folder there is the assessments )</w:t>
-            </w:r>
+              <w:t>(Has all of terms work</w:t>
+            </w:r>
+            <w:r>
+              <w:rPr>
+                <w:rFonts w:eastAsia="Yu Gothic Light" w:cs="Yu Gothic Light"/>
+              </w:rPr>
+              <w:t>. I</w:t>
+            </w:r>
+            <w:r>
+              <w:rPr>
+                <w:rFonts w:eastAsia="Yu Gothic Light" w:cs="Yu Gothic Light"/>
+              </w:rPr>
+              <w:t xml:space="preserve">n the </w:t>
+            </w:r>
+            <w:r>
+              <w:rPr>
+                <w:rFonts w:eastAsia="Yu Gothic Light" w:cs="Yu Gothic Light"/>
+              </w:rPr>
+              <w:t>“</w:t>
+            </w:r>
+            <w:r>
+              <w:rPr>
+                <w:rFonts w:eastAsia="Yu Gothic Light" w:cs="Yu Gothic Light"/>
+              </w:rPr>
+              <w:t>tests</w:t>
+            </w:r>
+            <w:r>
+              <w:rPr>
+                <w:rFonts w:eastAsia="Yu Gothic Light" w:cs="Yu Gothic Light"/>
+              </w:rPr>
+              <w:t>”</w:t>
+            </w:r>
+            <w:r>
+              <w:rPr>
+                <w:rFonts w:eastAsia="Yu Gothic Light" w:cs="Yu Gothic Light"/>
+              </w:rPr>
+              <w:t xml:space="preserve"> folder </w:t>
+            </w:r>
+            <w:r>
+              <w:rPr>
+                <w:rFonts w:eastAsia="Yu Gothic Light" w:cs="Yu Gothic Light"/>
+              </w:rPr>
+              <w:t xml:space="preserve">you will find </w:t>
+            </w:r>
+            <w:r>
+              <w:rPr>
+                <w:rFonts w:eastAsia="Yu Gothic Light" w:cs="Yu Gothic Light"/>
+              </w:rPr>
+              <w:t>the assessments</w:t>
+            </w:r>
+            <w:r>
+              <w:rPr>
+                <w:rFonts w:eastAsia="Yu Gothic Light" w:cs="Yu Gothic Light"/>
+              </w:rPr>
+              <w:t xml:space="preserve"> python file named “</w:t>
+            </w:r>
+            <w:proofErr w:type="spellStart"/>
+            <w:r>
+              <w:rPr>
+                <w:rFonts w:eastAsia="Yu Gothic Light" w:cs="Yu Gothic Light"/>
+              </w:rPr>
+              <w:t>AI_Assessment</w:t>
+            </w:r>
+            <w:proofErr w:type="spellEnd"/>
+            <w:r>
+              <w:rPr>
+                <w:rFonts w:eastAsia="Yu Gothic Light" w:cs="Yu Gothic Light"/>
+              </w:rPr>
+              <w:t xml:space="preserve">”, the readme will be updated </w:t>
+            </w:r>
+            <w:proofErr w:type="gramStart"/>
+            <w:r>
+              <w:rPr>
+                <w:rFonts w:eastAsia="Yu Gothic Light" w:cs="Yu Gothic Light"/>
+              </w:rPr>
+              <w:t>at a later date</w:t>
+            </w:r>
+            <w:proofErr w:type="gramEnd"/>
+            <w:r>
+              <w:rPr>
+                <w:rFonts w:eastAsia="Yu Gothic Light" w:cs="Yu Gothic Light"/>
+              </w:rPr>
+              <w:t xml:space="preserve"> according to the </w:t>
+            </w:r>
+            <w:proofErr w:type="spellStart"/>
+            <w:r>
+              <w:rPr>
+                <w:rFonts w:eastAsia="Yu Gothic Light" w:cs="Yu Gothic Light"/>
+              </w:rPr>
+              <w:t>sharepoint</w:t>
+            </w:r>
+            <w:proofErr w:type="spellEnd"/>
+            <w:r>
+              <w:rPr>
+                <w:rFonts w:eastAsia="Yu Gothic Light" w:cs="Yu Gothic Light"/>
+              </w:rPr>
+              <w:t xml:space="preserve"> tasks.</w:t>
+            </w:r>
+            <w:r>
+              <w:rPr>
+                <w:rFonts w:eastAsia="Yu Gothic Light" w:cs="Yu Gothic Light"/>
+              </w:rPr>
+              <w:t>)</w:t>
+            </w:r>
+          </w:p>
+          <w:p>
+            <w:pPr>
+              <w:rPr>
+                <w:rFonts w:eastAsia="Yu Gothic Light" w:cs="Yu Gothic Light"/>
+              </w:rPr>
+            </w:pPr>
           </w:p>
         </w:tc>
         <w:tc>
@@ -6312,6 +6629,9 @@
               </w:rPr>
             </w:pPr>
             <w:r>
+              <w:rPr>
+                <w:noProof/>
+              </w:rPr>
               <w:lastRenderedPageBreak/>
               <w:drawing>
                 <wp:inline distT="0" distB="0" distL="0" distR="0" wp14:anchorId="4D2A9120" wp14:editId="01646257">
@@ -6653,6 +6973,7 @@
             </w:r>
             <w:r>
               <w:rPr>
+                <w:noProof/>
                 <w:sz w:val="16"/>
                 <w:szCs w:val="16"/>
               </w:rPr>
@@ -6707,6 +7028,7 @@
             <w:r>
               <w:rPr>
                 <w:rFonts w:ascii="Segoe UI" w:hAnsi="Segoe UI" w:cs="Segoe UI"/>
+                <w:noProof/>
                 <w:sz w:val="18"/>
                 <w:szCs w:val="18"/>
               </w:rPr>
@@ -6947,6 +7269,7 @@
             <w:r>
               <w:rPr>
                 <w:rFonts w:ascii="Segoe UI" w:hAnsi="Segoe UI" w:cs="Segoe UI"/>
+                <w:noProof/>
                 <w:sz w:val="18"/>
                 <w:szCs w:val="18"/>
               </w:rPr>
@@ -6999,6 +7322,7 @@
             <w:r>
               <w:rPr>
                 <w:rFonts w:ascii="Segoe UI" w:hAnsi="Segoe UI" w:cs="Segoe UI"/>
+                <w:noProof/>
                 <w:sz w:val="18"/>
                 <w:szCs w:val="18"/>
               </w:rPr>
@@ -7231,6 +7555,7 @@
             </w:r>
             <w:r>
               <w:rPr>
+                <w:noProof/>
                 <w:sz w:val="16"/>
                 <w:szCs w:val="16"/>
               </w:rPr>
@@ -7283,6 +7608,7 @@
             <w:r>
               <w:rPr>
                 <w:rFonts w:ascii="Segoe UI" w:hAnsi="Segoe UI" w:cs="Segoe UI"/>
+                <w:noProof/>
                 <w:sz w:val="18"/>
                 <w:szCs w:val="18"/>
               </w:rPr>
@@ -7497,8 +7823,6 @@
               <w:textAlignment w:val="baseline"/>
               <w:rPr>
                 <w:rFonts w:ascii="Segoe UI" w:hAnsi="Segoe UI" w:cs="Segoe UI"/>
-                <w:b w:val="0"/>
-                <w:bCs w:val="0"/>
                 <w:sz w:val="18"/>
                 <w:szCs w:val="18"/>
               </w:rPr>
@@ -7506,8 +7830,6 @@
             <w:r>
               <w:rPr>
                 <w:rFonts w:ascii="Segoe UI" w:hAnsi="Segoe UI" w:cs="Segoe UI"/>
-                <w:b w:val="0"/>
-                <w:bCs w:val="0"/>
                 <w:sz w:val="18"/>
                 <w:szCs w:val="18"/>
               </w:rPr>
@@ -7553,6 +7875,7 @@
               </w:rPr>
               <w:t xml:space="preserve"> </w:t>
             </w:r>
+            <w:proofErr w:type="spellStart"/>
             <w:r>
               <w:rPr>
                 <w:rFonts w:ascii="Consolas" w:hAnsi="Consolas" w:cs="Times New Roman"/>
@@ -7560,8 +7883,19 @@
                 <w:sz w:val="21"/>
                 <w:szCs w:val="21"/>
               </w:rPr>
-              <w:t>New_Data_Prediction</w:t>
-            </w:r>
+              <w:t>New_Data_</w:t>
+            </w:r>
+            <w:proofErr w:type="gramStart"/>
+            <w:r>
+              <w:rPr>
+                <w:rFonts w:ascii="Consolas" w:hAnsi="Consolas" w:cs="Times New Roman"/>
+                <w:color w:val="DCDCAA"/>
+                <w:sz w:val="21"/>
+                <w:szCs w:val="21"/>
+              </w:rPr>
+              <w:t>Prediction</w:t>
+            </w:r>
+            <w:proofErr w:type="spellEnd"/>
             <w:r>
               <w:rPr>
                 <w:rFonts w:ascii="Consolas" w:hAnsi="Consolas" w:cs="Times New Roman"/>
@@ -7571,6 +7905,8 @@
               </w:rPr>
               <w:t>(</w:t>
             </w:r>
+            <w:proofErr w:type="spellStart"/>
+            <w:proofErr w:type="gramEnd"/>
             <w:r>
               <w:rPr>
                 <w:rFonts w:ascii="Consolas" w:hAnsi="Consolas" w:cs="Times New Roman"/>
@@ -7580,6 +7916,7 @@
               </w:rPr>
               <w:t>loaded_model</w:t>
             </w:r>
+            <w:proofErr w:type="spellEnd"/>
             <w:r>
               <w:rPr>
                 <w:rFonts w:ascii="Consolas" w:hAnsi="Consolas" w:cs="Times New Roman"/>
@@ -7589,6 +7926,7 @@
               </w:rPr>
               <w:t xml:space="preserve">, </w:t>
             </w:r>
+            <w:proofErr w:type="spellStart"/>
             <w:r>
               <w:rPr>
                 <w:rFonts w:ascii="Consolas" w:hAnsi="Consolas" w:cs="Times New Roman"/>
@@ -7598,6 +7936,7 @@
               </w:rPr>
               <w:t>sc</w:t>
             </w:r>
+            <w:proofErr w:type="spellEnd"/>
             <w:r>
               <w:rPr>
                 <w:rFonts w:ascii="Consolas" w:hAnsi="Consolas" w:cs="Times New Roman"/>
@@ -7674,6 +8013,7 @@
               </w:rPr>
               <w:t xml:space="preserve"> = </w:t>
             </w:r>
+            <w:proofErr w:type="gramStart"/>
             <w:r>
               <w:rPr>
                 <w:rFonts w:ascii="Consolas" w:hAnsi="Consolas" w:cs="Times New Roman"/>
@@ -7690,7 +8030,17 @@
                 <w:sz w:val="21"/>
                 <w:szCs w:val="21"/>
               </w:rPr>
-              <w:t>.transform(</w:t>
+              <w:t>.transform</w:t>
+            </w:r>
+            <w:proofErr w:type="gramEnd"/>
+            <w:r>
+              <w:rPr>
+                <w:rFonts w:ascii="Consolas" w:hAnsi="Consolas" w:cs="Times New Roman"/>
+                <w:color w:val="D4D4D4"/>
+                <w:sz w:val="21"/>
+                <w:szCs w:val="21"/>
+              </w:rPr>
+              <w:t>(</w:t>
             </w:r>
             <w:r>
               <w:rPr>
@@ -7921,6 +8271,7 @@
               </w:rPr>
               <w:t xml:space="preserve">    </w:t>
             </w:r>
+            <w:proofErr w:type="spellStart"/>
             <w:r>
               <w:rPr>
                 <w:rFonts w:ascii="Consolas" w:hAnsi="Consolas" w:cs="Times New Roman"/>
@@ -7930,6 +8281,7 @@
               </w:rPr>
               <w:t>pred_value</w:t>
             </w:r>
+            <w:proofErr w:type="spellEnd"/>
             <w:r>
               <w:rPr>
                 <w:rFonts w:ascii="Consolas" w:hAnsi="Consolas" w:cs="Times New Roman"/>
@@ -7939,6 +8291,7 @@
               </w:rPr>
               <w:t xml:space="preserve"> = </w:t>
             </w:r>
+            <w:proofErr w:type="spellStart"/>
             <w:r>
               <w:rPr>
                 <w:rFonts w:ascii="Consolas" w:hAnsi="Consolas" w:cs="Times New Roman"/>
@@ -7946,7 +8299,17 @@
                 <w:sz w:val="21"/>
                 <w:szCs w:val="21"/>
               </w:rPr>
-              <w:t>loaded_model</w:t>
+              <w:t>loaded_</w:t>
+            </w:r>
+            <w:proofErr w:type="gramStart"/>
+            <w:r>
+              <w:rPr>
+                <w:rFonts w:ascii="Consolas" w:hAnsi="Consolas" w:cs="Times New Roman"/>
+                <w:color w:val="9CDCFE"/>
+                <w:sz w:val="21"/>
+                <w:szCs w:val="21"/>
+              </w:rPr>
+              <w:t>model</w:t>
             </w:r>
             <w:r>
               <w:rPr>
@@ -7955,7 +8318,18 @@
                 <w:sz w:val="21"/>
                 <w:szCs w:val="21"/>
               </w:rPr>
-              <w:t>.predict(</w:t>
+              <w:t>.predict</w:t>
+            </w:r>
+            <w:proofErr w:type="spellEnd"/>
+            <w:proofErr w:type="gramEnd"/>
+            <w:r>
+              <w:rPr>
+                <w:rFonts w:ascii="Consolas" w:hAnsi="Consolas" w:cs="Times New Roman"/>
+                <w:color w:val="D4D4D4"/>
+                <w:sz w:val="21"/>
+                <w:szCs w:val="21"/>
+              </w:rPr>
+              <w:t>(</w:t>
             </w:r>
             <w:r>
               <w:rPr>
@@ -8026,6 +8400,7 @@
               </w:rPr>
               <w:t>(</w:t>
             </w:r>
+            <w:proofErr w:type="spellStart"/>
             <w:r>
               <w:rPr>
                 <w:rFonts w:ascii="Consolas" w:hAnsi="Consolas" w:cs="Times New Roman"/>
@@ -8035,6 +8410,7 @@
               </w:rPr>
               <w:t>pred_value</w:t>
             </w:r>
+            <w:proofErr w:type="spellEnd"/>
             <w:r>
               <w:rPr>
                 <w:rFonts w:ascii="Consolas" w:hAnsi="Consolas" w:cs="Times New Roman"/>
@@ -8068,6 +8444,7 @@
             </w:pPr>
             <w:r>
               <w:rPr>
+                <w:noProof/>
                 <w:sz w:val="16"/>
                 <w:szCs w:val="16"/>
               </w:rPr>
@@ -8120,6 +8497,7 @@
             <w:r>
               <w:rPr>
                 <w:rFonts w:ascii="Segoe UI" w:hAnsi="Segoe UI" w:cs="Segoe UI"/>
+                <w:noProof/>
                 <w:sz w:val="18"/>
                 <w:szCs w:val="18"/>
               </w:rPr>
@@ -8327,6 +8705,7 @@
             </w:r>
             <w:r>
               <w:rPr>
+                <w:noProof/>
                 <w:sz w:val="16"/>
                 <w:szCs w:val="16"/>
               </w:rPr>

</xml_diff>